<commit_message>
remove personal info from website
</commit_message>
<xml_diff>
--- a/Levine_Joshua_Resume_aiml_website.docx
+++ b/Levine_Joshua_Resume_aiml_website.docx
@@ -39,42 +39,6 @@
           <w:lang w:val="es-US"/>
         </w:rPr>
       </w:pPr>
-      <w:r>
-        <w:rPr>
-          <w:rFonts w:ascii="Arial" w:hAnsi="Arial" w:cs="Arial"/>
-          <w:sz w:val="18"/>
-          <w:szCs w:val="18"/>
-          <w:lang w:val="es-US"/>
-        </w:rPr>
-        <w:t>joshuaalev@gmail.com</w:t>
-      </w:r>
-      <w:r>
-        <w:rPr>
-          <w:rFonts w:ascii="Arial" w:hAnsi="Arial" w:cs="Arial"/>
-          <w:sz w:val="18"/>
-          <w:szCs w:val="18"/>
-          <w:lang w:val="es-US"/>
-        </w:rPr>
-        <w:t xml:space="preserve"> | </w:t>
-      </w:r>
-      <w:r>
-        <w:rPr>
-          <w:rFonts w:ascii="Arial" w:hAnsi="Arial" w:cs="Arial"/>
-          <w:sz w:val="18"/>
-          <w:szCs w:val="18"/>
-          <w:lang w:val="es-US"/>
-        </w:rPr>
-        <w:t>818.257.4496</w:t>
-      </w:r>
-      <w:r>
-        <w:rPr>
-          <w:rFonts w:ascii="Arial" w:hAnsi="Arial" w:cs="Arial"/>
-          <w:sz w:val="18"/>
-          <w:szCs w:val="18"/>
-          <w:lang w:val="es-US"/>
-        </w:rPr>
-        <w:t xml:space="preserve"> | </w:t>
-      </w:r>
       <w:hyperlink r:id="rId5" w:history="1">
         <w:r>
           <w:rPr>
@@ -163,27 +127,7 @@
             <w:szCs w:val="18"/>
             <w:lang w:val="es-US"/>
           </w:rPr>
-          <w:t>jlevine</w:t>
-        </w:r>
-        <w:r>
-          <w:rPr>
-            <w:rStyle w:val="Hyperlink"/>
-            <w:rFonts w:ascii="Arial" w:eastAsiaTheme="majorEastAsia" w:hAnsi="Arial" w:cs="Arial"/>
-            <w:sz w:val="18"/>
-            <w:szCs w:val="18"/>
-            <w:lang w:val="es-US"/>
-          </w:rPr>
-          <w:t>2</w:t>
-        </w:r>
-        <w:r>
-          <w:rPr>
-            <w:rStyle w:val="Hyperlink"/>
-            <w:rFonts w:ascii="Arial" w:eastAsiaTheme="majorEastAsia" w:hAnsi="Arial" w:cs="Arial"/>
-            <w:sz w:val="18"/>
-            <w:szCs w:val="18"/>
-            <w:lang w:val="es-US"/>
-          </w:rPr>
-          <w:t>72.github.io</w:t>
+          <w:t>jlevine272.github.io</w:t>
         </w:r>
       </w:hyperlink>
     </w:p>

</xml_diff>